<commit_message>
finished with part 1
i think im finished with the formatting. I still need to figure out a way to get the output in R studio, but not my document.
</commit_message>
<xml_diff>
--- a/Project Part 1/Project-Part-1.docx
+++ b/Project Part 1/Project-Part-1.docx
@@ -527,7 +527,7 @@
         <w:pStyle w:val="FirstParagraph"/>
       </w:pPr>
       <w:r>
-        <w:t xml:space="preserve">Now prepare our response variable based on the status column of the existing dataset. We will discard any</w:t>
+        <w:t xml:space="preserve">Now we can prepare our response variable based on the status column of the existing dataset. We will discard any</w:t>
       </w:r>
       <w:r>
         <w:t xml:space="preserve"> </w:t>
@@ -563,7 +563,7 @@
         <w:t xml:space="preserve"> </w:t>
       </w:r>
       <w:r>
-        <w:t xml:space="preserve">- these three status reflect completed loans, leaving 34,655 observations remaining.</w:t>
+        <w:t xml:space="preserve">- these three status reflect completed loans, leaving 34,655 observations remaining:</w:t>
       </w:r>
     </w:p>
     <w:p>
@@ -1428,7 +1428,7 @@
         <w:pStyle w:val="BodyText"/>
       </w:pPr>
       <w:r>
-        <w:t xml:space="preserve">Finally, we have loan reason. Similar to the employment length variable, we will need to combine categories as some of these contain a very low number of observations. There also seems to be similar in nature categories such as</w:t>
+        <w:t xml:space="preserve">Finally, we have loan reason. Similar to the employment length and grade variable, we will need to combine categories using the recode() function, as some of these contain a very low number of observations. There also seems to be similar in nature categories such as</w:t>
       </w:r>
       <w:r>
         <w:t xml:space="preserve"> </w:t>
@@ -2565,7 +2565,7 @@
         <w:t xml:space="preserve"> </w:t>
       </w:r>
       <w:r>
-        <w:t xml:space="preserve">variable. In the first histogram we see a severely right-skewed distribution, so we attempt a log() transformation. The results of the log(income) show in the next graph - these are much more normally distributed, so we will keep this transformation on the</w:t>
+        <w:t xml:space="preserve">variable. In the first histogram we see a severely right-skewed distribution, so we attempt a log() transformation. The results of the log(income) show in the graph to the right - these are now much more normally distributed, so we will keep this transformation on the</w:t>
       </w:r>
       <w:r>
         <w:t xml:space="preserve"> </w:t>
@@ -2715,113 +2715,12 @@
         <w:t xml:space="preserve"> </w:t>
       </w:r>
       <w:r>
-        <w:t xml:space="preserve">loans appear slightly skewed to the right. We perform a Wilcoxon Sum Rank test to check for significance between these distributions, and at the 95% significance level, there is enough evidence to conclude that the bad loan’s median amount is larger than the good loan’s median amount (p=2.2e-16).</w:t>
-      </w:r>
-    </w:p>
-    <w:p>
-      <w:pPr>
-        <w:pStyle w:val="SourceCode"/>
-      </w:pPr>
-      <w:r>
-        <w:rPr>
-          <w:rStyle w:val="VerbatimChar"/>
-        </w:rPr>
-        <w:t xml:space="preserve">## </w:t>
-      </w:r>
-      <w:r>
-        <w:br/>
-      </w:r>
-      <w:r>
-        <w:rPr>
-          <w:rStyle w:val="VerbatimChar"/>
-        </w:rPr>
-        <w:t xml:space="preserve">##  Wilcoxon rank sum test with continuity correction</w:t>
-      </w:r>
-      <w:r>
-        <w:br/>
-      </w:r>
-      <w:r>
-        <w:rPr>
-          <w:rStyle w:val="VerbatimChar"/>
-        </w:rPr>
-        <w:t xml:space="preserve">## </w:t>
-      </w:r>
-      <w:r>
-        <w:br/>
-      </w:r>
-      <w:r>
-        <w:rPr>
-          <w:rStyle w:val="VerbatimChar"/>
-        </w:rPr>
-        <w:t xml:space="preserve">## data:  loans$amount by loans$outcome</w:t>
-      </w:r>
-      <w:r>
-        <w:br/>
-      </w:r>
-      <w:r>
-        <w:rPr>
-          <w:rStyle w:val="VerbatimChar"/>
-        </w:rPr>
-        <w:t xml:space="preserve">## W = 99175751, p-value &lt; 2.2e-16</w:t>
-      </w:r>
-      <w:r>
-        <w:br/>
-      </w:r>
-      <w:r>
-        <w:rPr>
-          <w:rStyle w:val="VerbatimChar"/>
-        </w:rPr>
-        <w:t xml:space="preserve">## alternative hypothesis: true location shift is greater than 0</w:t>
-      </w:r>
-      <w:r>
-        <w:br/>
-      </w:r>
-      <w:r>
-        <w:rPr>
-          <w:rStyle w:val="VerbatimChar"/>
-        </w:rPr>
-        <w:t xml:space="preserve">## 95 percent confidence interval:</w:t>
-      </w:r>
-      <w:r>
-        <w:br/>
-      </w:r>
-      <w:r>
-        <w:rPr>
-          <w:rStyle w:val="VerbatimChar"/>
-        </w:rPr>
-        <w:t xml:space="preserve">##  1000  Inf</w:t>
-      </w:r>
-      <w:r>
-        <w:br/>
-      </w:r>
-      <w:r>
-        <w:rPr>
-          <w:rStyle w:val="VerbatimChar"/>
-        </w:rPr>
-        <w:t xml:space="preserve">## sample estimates:</w:t>
-      </w:r>
-      <w:r>
-        <w:br/>
-      </w:r>
-      <w:r>
-        <w:rPr>
-          <w:rStyle w:val="VerbatimChar"/>
-        </w:rPr>
-        <w:t xml:space="preserve">## difference in location </w:t>
-      </w:r>
-      <w:r>
-        <w:br/>
-      </w:r>
-      <w:r>
-        <w:rPr>
-          <w:rStyle w:val="VerbatimChar"/>
-        </w:rPr>
-        <w:t xml:space="preserve">##                   1175</w:t>
-      </w:r>
-    </w:p>
-    <w:p>
-      <w:pPr>
-        <w:pStyle w:val="FirstParagraph"/>
+        <w:t xml:space="preserve">loans appear slightly skewed to the right. We perform a Wilcoxon Sum Rank test to check for significance between these distributions, and at the 95% level of confidence, there is enough evidence to conclude that the bad loan’s median amount is at least $1,000 greater than the good loan’s median amount (p=2.2e-16).</w:t>
+      </w:r>
+    </w:p>
+    <w:p>
+      <w:pPr>
+        <w:pStyle w:val="BodyText"/>
       </w:pPr>
       <w:r>
         <w:t xml:space="preserve">The second boxplot display’s loan percentage rate distribution. Both data sets appear to be generally normally distributed with a few outliers, however, similar to the above, the</w:t>
@@ -2842,113 +2741,12 @@
         <w:t xml:space="preserve"> </w:t>
       </w:r>
       <w:r>
-        <w:t xml:space="preserve">loans appear to have a higher median. We perform a Wilcoxon Sum Rank test to check for significance between these distributions, and at the 95% significance level, there is enough evidence to conclude that the bad loan’s median rate is larger than the good loan’s median rate (p=2.2e-16).</w:t>
-      </w:r>
-    </w:p>
-    <w:p>
-      <w:pPr>
-        <w:pStyle w:val="SourceCode"/>
-      </w:pPr>
-      <w:r>
-        <w:rPr>
-          <w:rStyle w:val="VerbatimChar"/>
-        </w:rPr>
-        <w:t xml:space="preserve">## </w:t>
-      </w:r>
-      <w:r>
-        <w:br/>
-      </w:r>
-      <w:r>
-        <w:rPr>
-          <w:rStyle w:val="VerbatimChar"/>
-        </w:rPr>
-        <w:t xml:space="preserve">##  Wilcoxon rank sum test with continuity correction</w:t>
-      </w:r>
-      <w:r>
-        <w:br/>
-      </w:r>
-      <w:r>
-        <w:rPr>
-          <w:rStyle w:val="VerbatimChar"/>
-        </w:rPr>
-        <w:t xml:space="preserve">## </w:t>
-      </w:r>
-      <w:r>
-        <w:br/>
-      </w:r>
-      <w:r>
-        <w:rPr>
-          <w:rStyle w:val="VerbatimChar"/>
-        </w:rPr>
-        <w:t xml:space="preserve">## data:  loans$rate by loans$outcome</w:t>
-      </w:r>
-      <w:r>
-        <w:br/>
-      </w:r>
-      <w:r>
-        <w:rPr>
-          <w:rStyle w:val="VerbatimChar"/>
-        </w:rPr>
-        <w:t xml:space="preserve">## W = 125762454, p-value &lt; 2.2e-16</w:t>
-      </w:r>
-      <w:r>
-        <w:br/>
-      </w:r>
-      <w:r>
-        <w:rPr>
-          <w:rStyle w:val="VerbatimChar"/>
-        </w:rPr>
-        <w:t xml:space="preserve">## alternative hypothesis: true location shift is greater than 0</w:t>
-      </w:r>
-      <w:r>
-        <w:br/>
-      </w:r>
-      <w:r>
-        <w:rPr>
-          <w:rStyle w:val="VerbatimChar"/>
-        </w:rPr>
-        <w:t xml:space="preserve">## 95 percent confidence interval:</w:t>
-      </w:r>
-      <w:r>
-        <w:br/>
-      </w:r>
-      <w:r>
-        <w:rPr>
-          <w:rStyle w:val="VerbatimChar"/>
-        </w:rPr>
-        <w:t xml:space="preserve">##  0.02996651        Inf</w:t>
-      </w:r>
-      <w:r>
-        <w:br/>
-      </w:r>
-      <w:r>
-        <w:rPr>
-          <w:rStyle w:val="VerbatimChar"/>
-        </w:rPr>
-        <w:t xml:space="preserve">## sample estimates:</w:t>
-      </w:r>
-      <w:r>
-        <w:br/>
-      </w:r>
-      <w:r>
-        <w:rPr>
-          <w:rStyle w:val="VerbatimChar"/>
-        </w:rPr>
-        <w:t xml:space="preserve">## difference in location </w:t>
-      </w:r>
-      <w:r>
-        <w:br/>
-      </w:r>
-      <w:r>
-        <w:rPr>
-          <w:rStyle w:val="VerbatimChar"/>
-        </w:rPr>
-        <w:t xml:space="preserve">##             0.03001947</w:t>
-      </w:r>
-    </w:p>
-    <w:p>
-      <w:pPr>
-        <w:pStyle w:val="FirstParagraph"/>
+        <w:t xml:space="preserve">loans appear to have a higher median. We perform a Wilcoxon Sum Rank test to check for significance between these distributions, and at the 95% level of confidence, there is enough evidence to conclude that the bad loan’s median rate is at least 2.99% greater than the good loan’s median rate (p=2.2e-16).</w:t>
+      </w:r>
+    </w:p>
+    <w:p>
+      <w:pPr>
+        <w:pStyle w:val="BodyText"/>
       </w:pPr>
       <w:r>
         <w:drawing>
@@ -3001,169 +2799,10 @@
     </w:p>
     <w:p>
       <w:pPr>
-        <w:pStyle w:val="SourceCode"/>
-      </w:pPr>
-      <w:r>
-        <w:rPr>
-          <w:rStyle w:val="VerbatimChar"/>
-        </w:rPr>
-        <w:t xml:space="preserve">## [1] 1412.2 1412.2 1412.2 1412.2 1412.2</w:t>
-      </w:r>
-    </w:p>
-    <w:p>
-      <w:pPr>
-        <w:pStyle w:val="SourceCode"/>
-      </w:pPr>
-      <w:r>
-        <w:rPr>
-          <w:rStyle w:val="VerbatimChar"/>
-        </w:rPr>
-        <w:t xml:space="preserve">## </w:t>
-      </w:r>
-      <w:r>
-        <w:br/>
-      </w:r>
-      <w:r>
-        <w:rPr>
-          <w:rStyle w:val="VerbatimChar"/>
-        </w:rPr>
-        <w:t xml:space="preserve">##  Chi-squared test for given probabilities</w:t>
-      </w:r>
-      <w:r>
-        <w:br/>
-      </w:r>
-      <w:r>
-        <w:rPr>
-          <w:rStyle w:val="VerbatimChar"/>
-        </w:rPr>
-        <w:t xml:space="preserve">## </w:t>
-      </w:r>
-      <w:r>
-        <w:br/>
-      </w:r>
-      <w:r>
-        <w:rPr>
-          <w:rStyle w:val="VerbatimChar"/>
-        </w:rPr>
-        <w:t xml:space="preserve">## data:  as.numeric(grades[, 2])</w:t>
-      </w:r>
-      <w:r>
-        <w:br/>
-      </w:r>
-      <w:r>
-        <w:rPr>
-          <w:rStyle w:val="VerbatimChar"/>
-        </w:rPr>
-        <w:t xml:space="preserve">## X-squared = 1312.1, df = 4, p-value &lt; 2.2e-16</w:t>
-      </w:r>
-    </w:p>
-    <w:p>
-      <w:pPr>
-        <w:pStyle w:val="FirstParagraph"/>
-      </w:pPr>
-      <w:r>
-        <w:t xml:space="preserve">Finally, we review the proportions of bad vs. good outcomes for the 36 and 60 month loan terms. Visually, there appears to be a much lower proportion of bad loan outcomes in the 36 month term vs. the 60 month term, so we perform a proportion test. At a 95% significance level, there is enough evidence to support the proportion of bad loans in the 36 month term group is less than the proportion of bad loans in the 60 month term group (p=2.2e-16).</w:t>
-      </w:r>
-    </w:p>
-    <w:p>
-      <w:pPr>
-        <w:pStyle w:val="SourceCode"/>
-      </w:pPr>
-      <w:r>
-        <w:rPr>
-          <w:rStyle w:val="VerbatimChar"/>
-        </w:rPr>
-        <w:t xml:space="preserve">## </w:t>
-      </w:r>
-      <w:r>
-        <w:br/>
-      </w:r>
-      <w:r>
-        <w:rPr>
-          <w:rStyle w:val="VerbatimChar"/>
-        </w:rPr>
-        <w:t xml:space="preserve">##  2-sample test for equality of proportions with continuity correction</w:t>
-      </w:r>
-      <w:r>
-        <w:br/>
-      </w:r>
-      <w:r>
-        <w:rPr>
-          <w:rStyle w:val="VerbatimChar"/>
-        </w:rPr>
-        <w:t xml:space="preserve">## </w:t>
-      </w:r>
-      <w:r>
-        <w:br/>
-      </w:r>
-      <w:r>
-        <w:rPr>
-          <w:rStyle w:val="VerbatimChar"/>
-        </w:rPr>
-        <w:t xml:space="preserve">## data:  term</w:t>
-      </w:r>
-      <w:r>
-        <w:br/>
-      </w:r>
-      <w:r>
-        <w:rPr>
-          <w:rStyle w:val="VerbatimChar"/>
-        </w:rPr>
-        <w:t xml:space="preserve">## X-squared = 1359.5, df = 1, p-value &lt; 2.2e-16</w:t>
-      </w:r>
-      <w:r>
-        <w:br/>
-      </w:r>
-      <w:r>
-        <w:rPr>
-          <w:rStyle w:val="VerbatimChar"/>
-        </w:rPr>
-        <w:t xml:space="preserve">## alternative hypothesis: less</w:t>
-      </w:r>
-      <w:r>
-        <w:br/>
-      </w:r>
-      <w:r>
-        <w:rPr>
-          <w:rStyle w:val="VerbatimChar"/>
-        </w:rPr>
-        <w:t xml:space="preserve">## 95 percent confidence interval:</w:t>
-      </w:r>
-      <w:r>
-        <w:br/>
-      </w:r>
-      <w:r>
-        <w:rPr>
-          <w:rStyle w:val="VerbatimChar"/>
-        </w:rPr>
-        <w:t xml:space="preserve">##  -1.0000000 -0.1807973</w:t>
-      </w:r>
-      <w:r>
-        <w:br/>
-      </w:r>
-      <w:r>
-        <w:rPr>
-          <w:rStyle w:val="VerbatimChar"/>
-        </w:rPr>
-        <w:t xml:space="preserve">## sample estimates:</w:t>
-      </w:r>
-      <w:r>
-        <w:br/>
-      </w:r>
-      <w:r>
-        <w:rPr>
-          <w:rStyle w:val="VerbatimChar"/>
-        </w:rPr>
-        <w:t xml:space="preserve">##    prop 1    prop 2 </w:t>
-      </w:r>
-      <w:r>
-        <w:br/>
-      </w:r>
-      <w:r>
-        <w:rPr>
-          <w:rStyle w:val="VerbatimChar"/>
-        </w:rPr>
-        <w:t xml:space="preserve">## 0.1652361 0.3554651</w:t>
+        <w:pStyle w:val="BodyText"/>
+      </w:pPr>
+      <w:r>
+        <w:t xml:space="preserve">Finally, we review the proportions of bad vs. good outcomes for the 36 and 60 month loan terms. Visually, there appears to be a much lower proportion of bad loan outcomes in the 36 month term vs. the 60 month term, so we perform a proportion test. At a 95% level of confidence, there is enough evidence to support the proportion of bad loans in the 36 month term group is at least 18.07% less than the proportion of bad loans in the 60 month term group (p=2.2e-16).</w:t>
       </w:r>
     </w:p>
     <w:sectPr/>

</xml_diff>